<commit_message>
Récupération de certaines informations
</commit_message>
<xml_diff>
--- a/Etudiants/Constantin/Constantin.Minos.RDPno1.docx
+++ b/Etudiants/Constantin/Constantin.Minos.RDPno1.docx
@@ -51,6 +51,7 @@
         </w:rPr>
       </w:pPr>
       <w:bookmarkStart w:id="0" w:name="_Hlk29998290"/>
+      <w:bookmarkStart w:id="1" w:name="_Hlk36050844"/>
       <w:bookmarkEnd w:id="0"/>
       <w:r>
         <w:rPr>
@@ -367,6 +368,7 @@
         <w:t>Sur ce poste de supervision on pourra visualiser l’état de la salle et piloter les actionneurs.</w:t>
       </w:r>
     </w:p>
+    <w:bookmarkEnd w:id="1"/>
     <w:p>
       <w:pPr>
         <w:rPr>
@@ -798,6 +800,7 @@
         </w:rPr>
         <w:br w:type="page"/>
       </w:r>
+      <w:bookmarkStart w:id="2" w:name="_Hlk36051943"/>
       <w:r>
         <w:rPr>
           <w:rFonts w:cstheme="minorHAnsi"/>
@@ -938,7 +941,7 @@
           <w:szCs w:val="20"/>
         </w:rPr>
       </w:pPr>
-      <w:bookmarkStart w:id="1" w:name="_Hlk30488230"/>
+      <w:bookmarkStart w:id="3" w:name="_Hlk30488230"/>
       <w:r>
         <w:rPr>
           <w:rFonts w:cstheme="minorHAnsi"/>
@@ -1064,7 +1067,7 @@
         <w:t xml:space="preserve"> </w:t>
       </w:r>
     </w:p>
-    <w:bookmarkEnd w:id="1"/>
+    <w:bookmarkEnd w:id="3"/>
     <w:p>
       <w:pPr>
         <w:autoSpaceDE w:val="0"/>
@@ -1178,6 +1181,14 @@
         <w:t>MySql</w:t>
       </w:r>
       <w:proofErr w:type="spellEnd"/>
+      <w:r>
+        <w:rPr>
+          <w:rFonts w:cstheme="minorHAnsi"/>
+          <w:sz w:val="20"/>
+          <w:szCs w:val="20"/>
+        </w:rPr>
+        <w:t xml:space="preserve"> </w:t>
+      </w:r>
     </w:p>
     <w:p>
       <w:pPr>
@@ -1671,6 +1682,7 @@
         <w:t xml:space="preserve"> </w:t>
       </w:r>
     </w:p>
+    <w:bookmarkEnd w:id="2"/>
     <w:p>
       <w:pPr>
         <w:rPr>
@@ -1680,6 +1692,7 @@
         </w:rPr>
       </w:pPr>
     </w:p>
+    <w:bookmarkStart w:id="4" w:name="_GoBack"/>
     <w:p>
       <w:pPr>
         <w:autoSpaceDE w:val="0"/>
@@ -2316,6 +2329,7 @@
           </mc:Fallback>
         </mc:AlternateContent>
       </w:r>
+      <w:bookmarkEnd w:id="4"/>
       <w:r>
         <w:rPr>
           <w:rFonts w:cstheme="minorHAnsi"/>
@@ -8121,11 +8135,19 @@
         </w:rPr>
       </w:pPr>
       <w:proofErr w:type="spellStart"/>
-      <w:r>
-        <w:rPr>
-          <w:rFonts w:cstheme="minorHAnsi"/>
-        </w:rPr>
-        <w:t>m_d</w:t>
+      <w:proofErr w:type="gramStart"/>
+      <w:r>
+        <w:rPr>
+          <w:rFonts w:cstheme="minorHAnsi"/>
+        </w:rPr>
+        <w:t>m</w:t>
+      </w:r>
+      <w:proofErr w:type="gramEnd"/>
+      <w:r>
+        <w:rPr>
+          <w:rFonts w:cstheme="minorHAnsi"/>
+        </w:rPr>
+        <w:t>_d</w:t>
       </w:r>
       <w:r>
         <w:rPr>
@@ -8244,12 +8266,14 @@
         </w:rPr>
       </w:pPr>
       <w:proofErr w:type="spellStart"/>
+      <w:proofErr w:type="gramStart"/>
       <w:r>
         <w:rPr>
           <w:rFonts w:cstheme="minorHAnsi"/>
         </w:rPr>
         <w:t>m</w:t>
       </w:r>
+      <w:proofErr w:type="gramEnd"/>
       <w:r>
         <w:rPr>
           <w:rFonts w:cstheme="minorHAnsi"/>
@@ -8372,12 +8396,14 @@
         </w:rPr>
       </w:pPr>
       <w:proofErr w:type="spellStart"/>
+      <w:proofErr w:type="gramStart"/>
       <w:r>
         <w:rPr>
           <w:rFonts w:cstheme="minorHAnsi"/>
         </w:rPr>
         <w:t>m</w:t>
       </w:r>
+      <w:proofErr w:type="gramEnd"/>
       <w:r>
         <w:rPr>
           <w:rFonts w:cstheme="minorHAnsi"/>
@@ -8517,12 +8543,14 @@
         </w:rPr>
       </w:pPr>
       <w:proofErr w:type="spellStart"/>
+      <w:proofErr w:type="gramStart"/>
       <w:r>
         <w:rPr>
           <w:rFonts w:cstheme="minorHAnsi"/>
         </w:rPr>
         <w:t>m</w:t>
       </w:r>
+      <w:proofErr w:type="gramEnd"/>
       <w:r>
         <w:rPr>
           <w:rFonts w:cstheme="minorHAnsi"/>
@@ -9098,12 +9126,14 @@
         </w:rPr>
       </w:pPr>
       <w:proofErr w:type="spellStart"/>
+      <w:proofErr w:type="gramStart"/>
       <w:r>
         <w:rPr>
           <w:rFonts w:cstheme="minorHAnsi"/>
         </w:rPr>
         <w:t>m</w:t>
       </w:r>
+      <w:proofErr w:type="gramEnd"/>
       <w:r>
         <w:rPr>
           <w:rFonts w:cstheme="minorHAnsi"/>
@@ -9249,14 +9279,14 @@
         </w:rPr>
       </w:pPr>
       <w:proofErr w:type="spellStart"/>
+      <w:proofErr w:type="gramStart"/>
       <w:r>
         <w:rPr>
           <w:rFonts w:cstheme="minorHAnsi"/>
         </w:rPr>
         <w:t>m</w:t>
       </w:r>
-      <w:bookmarkStart w:id="2" w:name="_GoBack"/>
-      <w:bookmarkEnd w:id="2"/>
+      <w:proofErr w:type="gramEnd"/>
       <w:r>
         <w:rPr>
           <w:rFonts w:cstheme="minorHAnsi"/>
@@ -9641,11 +9671,21 @@
     <w:r>
       <w:t xml:space="preserve"> sur </w:t>
     </w:r>
-    <w:fldSimple w:instr="NUMPAGES  \* arabe  \* MERGEFORMAT">
-      <w:r>
-        <w:t>2</w:t>
-      </w:r>
-    </w:fldSimple>
+    <w:r>
+      <w:fldChar w:fldCharType="begin"/>
+    </w:r>
+    <w:r>
+      <w:instrText>NUMPAGES  \* arabe  \* MERGEFORMAT</w:instrText>
+    </w:r>
+    <w:r>
+      <w:fldChar w:fldCharType="separate"/>
+    </w:r>
+    <w:r>
+      <w:t>2</w:t>
+    </w:r>
+    <w:r>
+      <w:fldChar w:fldCharType="end"/>
+    </w:r>
   </w:p>
   <w:p>
     <w:pPr>
@@ -12160,7 +12200,7 @@
 </file>
 
 <file path=customXml/itemProps1.xml><?xml version="1.0" encoding="utf-8"?>
-<ds:datastoreItem xmlns:ds="http://schemas.openxmlformats.org/officeDocument/2006/customXml" ds:itemID="{724530EE-3768-40FD-BCDB-FC715213C5DB}">
+<ds:datastoreItem xmlns:ds="http://schemas.openxmlformats.org/officeDocument/2006/customXml" ds:itemID="{8F57C709-0B90-4781-A9AF-C4F4AF31D927}">
   <ds:schemaRefs>
     <ds:schemaRef ds:uri="http://schemas.openxmlformats.org/officeDocument/2006/bibliography"/>
   </ds:schemaRefs>

</xml_diff>